<commit_message>
Zertifikat fuer Profilfach + Beiblatt zur Projektpruefung HSA
</commit_message>
<xml_diff>
--- a/template/BP 2004/Zertifikat fuer Profilfach.docx
+++ b/template/BP 2004/Zertifikat fuer Profilfach.docx
@@ -263,8 +263,6 @@
               </w:rPr>
               <w:t>99</w:t>
             </w:r>
-            <w:bookmarkStart w:id="3" w:name="_GoBack"/>
-            <w:bookmarkEnd w:id="3"/>
             <w:r>
               <w:rPr>
                 <w:rFonts w:eastAsia="Times New Roman"/>
@@ -498,7 +496,7 @@
           </w:ffData>
         </w:fldChar>
       </w:r>
-      <w:bookmarkStart w:id="4" w:name="Text8"/>
+      <w:bookmarkStart w:id="3" w:name="Text8"/>
       <w:r>
         <w:rPr>
           <w:b/>
@@ -538,7 +536,7 @@
         </w:rPr>
         <w:fldChar w:fldCharType="end"/>
       </w:r>
-      <w:bookmarkEnd w:id="4"/>
+      <w:bookmarkEnd w:id="3"/>
       <w:r>
         <w:rPr>
           <w:sz w:val="26"/>
@@ -829,7 +827,7 @@
                 </w:ffData>
               </w:fldChar>
             </w:r>
-            <w:bookmarkStart w:id="5" w:name="Text1"/>
+            <w:bookmarkStart w:id="4" w:name="Text1"/>
             <w:r>
               <w:rPr>
                 <w:sz w:val="22"/>
@@ -865,7 +863,7 @@
               </w:rPr>
               <w:fldChar w:fldCharType="end"/>
             </w:r>
-            <w:bookmarkEnd w:id="5"/>
+            <w:bookmarkEnd w:id="4"/>
           </w:p>
         </w:tc>
       </w:tr>
@@ -930,7 +928,7 @@
                 </w:ffData>
               </w:fldChar>
             </w:r>
-            <w:bookmarkStart w:id="6" w:name="Text11"/>
+            <w:bookmarkStart w:id="5" w:name="Text11"/>
             <w:r>
               <w:rPr>
                 <w:szCs w:val="20"/>
@@ -959,15 +957,24 @@
                 <w:noProof/>
                 <w:szCs w:val="20"/>
               </w:rPr>
-              <w:t>${certdate}</w:t>
-            </w:r>
-            <w:r>
-              <w:rPr>
+              <w:t>${certda</w:t>
+            </w:r>
+            <w:bookmarkStart w:id="6" w:name="_GoBack"/>
+            <w:bookmarkEnd w:id="6"/>
+            <w:r>
+              <w:rPr>
+                <w:noProof/>
                 <w:szCs w:val="20"/>
               </w:rPr>
+              <w:t>}</w:t>
+            </w:r>
+            <w:r>
+              <w:rPr>
+                <w:szCs w:val="20"/>
+              </w:rPr>
               <w:fldChar w:fldCharType="end"/>
             </w:r>
-            <w:bookmarkEnd w:id="6"/>
+            <w:bookmarkEnd w:id="5"/>
           </w:p>
         </w:tc>
         <w:tc>
@@ -2039,6 +2046,7 @@
     <w:rsid w:val="002609CB"/>
     <w:rsid w:val="00315177"/>
     <w:rsid w:val="005C5BE9"/>
+    <w:rsid w:val="006E7CE1"/>
     <w:rsid w:val="008E44A8"/>
     <w:rsid w:val="00DD2D49"/>
   </w:rsids>
@@ -2799,7 +2807,7 @@
 </file>
 
 <file path=customXml/itemProps1.xml><?xml version="1.0" encoding="utf-8"?>
-<ds:datastoreItem xmlns:ds="http://schemas.openxmlformats.org/officeDocument/2006/customXml" ds:itemID="{577FE7E7-B969-424B-BABE-58B4BFE77A8F}">
+<ds:datastoreItem xmlns:ds="http://schemas.openxmlformats.org/officeDocument/2006/customXml" ds:itemID="{B7411695-D68B-489C-A3D8-29201562985D}">
   <ds:schemaRefs>
     <ds:schemaRef ds:uri="http://schemas.openxmlformats.org/officeDocument/2006/bibliography"/>
   </ds:schemaRefs>

</xml_diff>